<commit_message>
Latest as on 08-08-24
</commit_message>
<xml_diff>
--- a/290724/290724.docx
+++ b/290724/290724.docx
@@ -63,34 +63,27 @@
           <w:bCs/>
           <w:lang w:val="en-US"/>
         </w:rPr>
-        <w:t xml:space="preserve"> link: </w:t>
+        <w:t xml:space="preserve"> link:</w:t>
+      </w:r>
+      <w:r>
+        <w:t xml:space="preserve"> </w:t>
       </w:r>
       <w:hyperlink r:id="rId7" w:history="1">
         <w:r>
           <w:rPr>
             <w:rStyle w:val="Hyperlink"/>
-            <w:b/>
-            <w:bCs/>
           </w:rPr>
-          <w:t>Java_Fall_24-25/290724 at main · naveen-orb26/J</w:t>
-        </w:r>
-        <w:r>
-          <w:rPr>
-            <w:rStyle w:val="Hyperlink"/>
-            <w:b/>
-            <w:bCs/>
-          </w:rPr>
-          <w:t>a</w:t>
-        </w:r>
-        <w:r>
-          <w:rPr>
-            <w:rStyle w:val="Hyperlink"/>
-            <w:b/>
-            <w:bCs/>
-          </w:rPr>
-          <w:t>va_Fall_24-25 (github.com)</w:t>
+          <w:t>https://github.com/naveen-orb26/Java_Fall_24-25.git</w:t>
         </w:r>
       </w:hyperlink>
+      <w:r>
+        <w:rPr>
+          <w:b/>
+          <w:bCs/>
+          <w:lang w:val="en-US"/>
+        </w:rPr>
+        <w:t xml:space="preserve"> </w:t>
+      </w:r>
     </w:p>
     <w:p>
       <w:pPr>
@@ -163,7 +156,6 @@
         <w:t xml:space="preserve"> </w:t>
       </w:r>
       <w:proofErr w:type="spellStart"/>
-      <w:proofErr w:type="gramStart"/>
       <w:r>
         <w:rPr>
           <w:rFonts w:ascii="Consolas" w:eastAsia="Times New Roman" w:hAnsi="Consolas" w:cs="Times New Roman"/>
@@ -200,7 +192,6 @@
         </w:rPr>
         <w:t>util</w:t>
       </w:r>
-      <w:proofErr w:type="gramEnd"/>
       <w:r>
         <w:rPr>
           <w:rFonts w:ascii="Consolas" w:eastAsia="Times New Roman" w:hAnsi="Consolas" w:cs="Times New Roman"/>
@@ -426,7 +417,6 @@
         </w:rPr>
         <w:t xml:space="preserve"> </w:t>
       </w:r>
-      <w:proofErr w:type="gramStart"/>
       <w:r>
         <w:rPr>
           <w:rFonts w:ascii="Consolas" w:eastAsia="Times New Roman" w:hAnsi="Consolas" w:cs="Times New Roman"/>
@@ -451,7 +441,6 @@
         </w:rPr>
         <w:t>(</w:t>
       </w:r>
-      <w:proofErr w:type="gramEnd"/>
       <w:r>
         <w:rPr>
           <w:rFonts w:ascii="Consolas" w:eastAsia="Times New Roman" w:hAnsi="Consolas" w:cs="Times New Roman"/>
@@ -627,7 +616,6 @@
         </w:rPr>
         <w:t xml:space="preserve"> </w:t>
       </w:r>
-      <w:proofErr w:type="gramStart"/>
       <w:r>
         <w:rPr>
           <w:rFonts w:ascii="Consolas" w:eastAsia="Times New Roman" w:hAnsi="Consolas" w:cs="Times New Roman"/>
@@ -652,7 +640,6 @@
         </w:rPr>
         <w:t>(</w:t>
       </w:r>
-      <w:proofErr w:type="gramEnd"/>
       <w:r>
         <w:rPr>
           <w:rFonts w:ascii="Consolas" w:eastAsia="Times New Roman" w:hAnsi="Consolas" w:cs="Times New Roman"/>
@@ -801,7 +788,6 @@
         <w:t xml:space="preserve"> </w:t>
       </w:r>
       <w:proofErr w:type="spellStart"/>
-      <w:proofErr w:type="gramStart"/>
       <w:r>
         <w:rPr>
           <w:rFonts w:ascii="Consolas" w:eastAsia="Times New Roman" w:hAnsi="Consolas" w:cs="Times New Roman"/>
@@ -839,7 +825,6 @@
         <w:t>nextInt</w:t>
       </w:r>
       <w:proofErr w:type="spellEnd"/>
-      <w:proofErr w:type="gramEnd"/>
       <w:r>
         <w:rPr>
           <w:rFonts w:ascii="Consolas" w:eastAsia="Times New Roman" w:hAnsi="Consolas" w:cs="Times New Roman"/>
@@ -952,7 +937,6 @@
         <w:t xml:space="preserve"> </w:t>
       </w:r>
       <w:proofErr w:type="spellStart"/>
-      <w:proofErr w:type="gramStart"/>
       <w:r>
         <w:rPr>
           <w:rFonts w:ascii="Consolas" w:eastAsia="Times New Roman" w:hAnsi="Consolas" w:cs="Times New Roman"/>
@@ -990,7 +974,6 @@
         <w:t>nextInt</w:t>
       </w:r>
       <w:proofErr w:type="spellEnd"/>
-      <w:proofErr w:type="gramEnd"/>
       <w:r>
         <w:rPr>
           <w:rFonts w:ascii="Consolas" w:eastAsia="Times New Roman" w:hAnsi="Consolas" w:cs="Times New Roman"/>
@@ -1031,7 +1014,6 @@
         <w:t xml:space="preserve">        </w:t>
       </w:r>
       <w:proofErr w:type="spellStart"/>
-      <w:proofErr w:type="gramStart"/>
       <w:r>
         <w:rPr>
           <w:rFonts w:ascii="Consolas" w:eastAsia="Times New Roman" w:hAnsi="Consolas" w:cs="Times New Roman"/>
@@ -1069,7 +1051,6 @@
         <w:t>close</w:t>
       </w:r>
       <w:proofErr w:type="spellEnd"/>
-      <w:proofErr w:type="gramEnd"/>
       <w:r>
         <w:rPr>
           <w:rFonts w:ascii="Consolas" w:eastAsia="Times New Roman" w:hAnsi="Consolas" w:cs="Times New Roman"/>
@@ -1109,7 +1090,6 @@
         </w:rPr>
         <w:t xml:space="preserve">        </w:t>
       </w:r>
-      <w:proofErr w:type="gramStart"/>
       <w:r>
         <w:rPr>
           <w:rFonts w:ascii="Consolas" w:eastAsia="Times New Roman" w:hAnsi="Consolas" w:cs="Times New Roman"/>
@@ -1134,7 +1114,6 @@
         </w:rPr>
         <w:t>(</w:t>
       </w:r>
-      <w:proofErr w:type="gramEnd"/>
       <w:r>
         <w:rPr>
           <w:rFonts w:ascii="Consolas" w:eastAsia="Times New Roman" w:hAnsi="Consolas" w:cs="Times New Roman"/>
@@ -1472,7 +1451,6 @@
         </w:rPr>
         <w:t>=</w:t>
       </w:r>
-      <w:proofErr w:type="gramStart"/>
       <w:r>
         <w:rPr>
           <w:rFonts w:ascii="Consolas" w:eastAsia="Times New Roman" w:hAnsi="Consolas" w:cs="Times New Roman"/>
@@ -1509,7 +1487,6 @@
         </w:rPr>
         <w:t>sum</w:t>
       </w:r>
-      <w:proofErr w:type="gramEnd"/>
       <w:r>
         <w:rPr>
           <w:rFonts w:ascii="Consolas" w:eastAsia="Times New Roman" w:hAnsi="Consolas" w:cs="Times New Roman"/>
@@ -1623,7 +1600,6 @@
         </w:rPr>
         <w:t>&gt;</w:t>
       </w:r>
-      <w:proofErr w:type="gramStart"/>
       <w:r>
         <w:rPr>
           <w:rFonts w:ascii="Consolas" w:eastAsia="Times New Roman" w:hAnsi="Consolas" w:cs="Times New Roman"/>
@@ -1648,7 +1624,6 @@
         </w:rPr>
         <w:t>){</w:t>
       </w:r>
-      <w:proofErr w:type="gramEnd"/>
     </w:p>
     <w:p>
       <w:pPr>
@@ -2127,7 +2102,6 @@
         <w:t>==</w:t>
       </w:r>
       <w:proofErr w:type="spellStart"/>
-      <w:proofErr w:type="gramStart"/>
       <w:r>
         <w:rPr>
           <w:rFonts w:ascii="Consolas" w:eastAsia="Times New Roman" w:hAnsi="Consolas" w:cs="Times New Roman"/>
@@ -2153,7 +2127,6 @@
         </w:rPr>
         <w:t>){</w:t>
       </w:r>
-      <w:proofErr w:type="gramEnd"/>
     </w:p>
     <w:p>
       <w:pPr>
@@ -2844,7 +2817,6 @@
         </w:rPr>
         <w:t xml:space="preserve"> </w:t>
       </w:r>
-      <w:proofErr w:type="gramStart"/>
       <w:r>
         <w:rPr>
           <w:rFonts w:ascii="Consolas" w:eastAsia="Times New Roman" w:hAnsi="Consolas" w:cs="Times New Roman"/>
@@ -2869,7 +2841,6 @@
         </w:rPr>
         <w:t>(</w:t>
       </w:r>
-      <w:proofErr w:type="gramEnd"/>
       <w:r>
         <w:rPr>
           <w:rFonts w:ascii="Consolas" w:eastAsia="Times New Roman" w:hAnsi="Consolas" w:cs="Times New Roman"/>
@@ -3024,7 +2995,6 @@
         </w:rPr>
         <w:t xml:space="preserve"> </w:t>
       </w:r>
-      <w:proofErr w:type="gramStart"/>
       <w:r>
         <w:rPr>
           <w:rFonts w:ascii="Consolas" w:eastAsia="Times New Roman" w:hAnsi="Consolas" w:cs="Times New Roman"/>
@@ -3047,20 +3017,7 @@
           <w:lang w:eastAsia="en-IN"/>
           <w14:ligatures w14:val="none"/>
         </w:rPr>
-        <w:t xml:space="preserve"> ,</w:t>
-      </w:r>
-      <w:proofErr w:type="gramEnd"/>
-      <w:r>
-        <w:rPr>
-          <w:rFonts w:ascii="Consolas" w:eastAsia="Times New Roman" w:hAnsi="Consolas" w:cs="Times New Roman"/>
-          <w:color w:val="CCCCCC"/>
-          <w:kern w:val="0"/>
-          <w:sz w:val="21"/>
-          <w:szCs w:val="21"/>
-          <w:lang w:eastAsia="en-IN"/>
-          <w14:ligatures w14:val="none"/>
-        </w:rPr>
-        <w:t xml:space="preserve"> </w:t>
+        <w:t xml:space="preserve"> , </w:t>
       </w:r>
       <w:r>
         <w:rPr>
@@ -3166,7 +3123,6 @@
         </w:rPr>
         <w:t xml:space="preserve">        </w:t>
       </w:r>
-      <w:proofErr w:type="gramStart"/>
       <w:r>
         <w:rPr>
           <w:rFonts w:ascii="Consolas" w:eastAsia="Times New Roman" w:hAnsi="Consolas" w:cs="Times New Roman"/>
@@ -3191,7 +3147,6 @@
         </w:rPr>
         <w:t>(</w:t>
       </w:r>
-      <w:proofErr w:type="gramEnd"/>
       <w:r>
         <w:rPr>
           <w:rFonts w:ascii="Consolas" w:eastAsia="Times New Roman" w:hAnsi="Consolas" w:cs="Times New Roman"/>
@@ -3384,7 +3339,6 @@
         </w:rPr>
         <w:t xml:space="preserve">            </w:t>
       </w:r>
-      <w:proofErr w:type="gramStart"/>
       <w:r>
         <w:rPr>
           <w:rFonts w:ascii="Consolas" w:eastAsia="Times New Roman" w:hAnsi="Consolas" w:cs="Times New Roman"/>
@@ -3409,7 +3363,6 @@
         </w:rPr>
         <w:t>(</w:t>
       </w:r>
-      <w:proofErr w:type="gramEnd"/>
       <w:r>
         <w:rPr>
           <w:rFonts w:ascii="Consolas" w:eastAsia="Times New Roman" w:hAnsi="Consolas" w:cs="Times New Roman"/>
@@ -3600,7 +3553,6 @@
         </w:rPr>
         <w:t xml:space="preserve">                </w:t>
       </w:r>
-      <w:proofErr w:type="gramStart"/>
       <w:r>
         <w:rPr>
           <w:rFonts w:ascii="Consolas" w:eastAsia="Times New Roman" w:hAnsi="Consolas" w:cs="Times New Roman"/>
@@ -3626,7 +3578,6 @@
         <w:t>(</w:t>
       </w:r>
       <w:proofErr w:type="spellStart"/>
-      <w:proofErr w:type="gramEnd"/>
       <w:r>
         <w:rPr>
           <w:rFonts w:ascii="Consolas" w:eastAsia="Times New Roman" w:hAnsi="Consolas" w:cs="Times New Roman"/>
@@ -4004,7 +3955,6 @@
         </w:rPr>
         <w:t xml:space="preserve"> </w:t>
       </w:r>
-      <w:proofErr w:type="gramStart"/>
       <w:r>
         <w:rPr>
           <w:rFonts w:ascii="Consolas" w:eastAsia="Times New Roman" w:hAnsi="Consolas" w:cs="Times New Roman"/>
@@ -4029,7 +3979,6 @@
         </w:rPr>
         <w:t>(</w:t>
       </w:r>
-      <w:proofErr w:type="gramEnd"/>
       <w:r>
         <w:rPr>
           <w:rFonts w:ascii="Consolas" w:eastAsia="Times New Roman" w:hAnsi="Consolas" w:cs="Times New Roman"/>
@@ -4380,7 +4329,6 @@
         </w:rPr>
         <w:t xml:space="preserve">                </w:t>
       </w:r>
-      <w:proofErr w:type="gramStart"/>
       <w:r>
         <w:rPr>
           <w:rFonts w:ascii="Consolas" w:eastAsia="Times New Roman" w:hAnsi="Consolas" w:cs="Times New Roman"/>
@@ -4405,7 +4353,6 @@
         </w:rPr>
         <w:t>{</w:t>
       </w:r>
-      <w:proofErr w:type="gramEnd"/>
     </w:p>
     <w:p>
       <w:pPr>
@@ -4598,20 +4545,7 @@
           <w:lang w:eastAsia="en-IN"/>
           <w14:ligatures w14:val="none"/>
         </w:rPr>
-        <w:t xml:space="preserve">            </w:t>
-      </w:r>
-      <w:proofErr w:type="gramStart"/>
-      <w:r>
-        <w:rPr>
-          <w:rFonts w:ascii="Consolas" w:eastAsia="Times New Roman" w:hAnsi="Consolas" w:cs="Times New Roman"/>
-          <w:color w:val="CCCCCC"/>
-          <w:kern w:val="0"/>
-          <w:sz w:val="21"/>
-          <w:szCs w:val="21"/>
-          <w:lang w:eastAsia="en-IN"/>
-          <w14:ligatures w14:val="none"/>
-        </w:rPr>
-        <w:t>}</w:t>
+        <w:t>            }</w:t>
       </w:r>
       <w:proofErr w:type="spellStart"/>
       <w:r>
@@ -4675,7 +4609,6 @@
         <w:t>println</w:t>
       </w:r>
       <w:proofErr w:type="spellEnd"/>
-      <w:proofErr w:type="gramEnd"/>
       <w:r>
         <w:rPr>
           <w:rFonts w:ascii="Consolas" w:eastAsia="Times New Roman" w:hAnsi="Consolas" w:cs="Times New Roman"/>
@@ -4998,7 +4931,6 @@
         <w:t xml:space="preserve"> </w:t>
       </w:r>
       <w:proofErr w:type="spellStart"/>
-      <w:proofErr w:type="gramStart"/>
       <w:r>
         <w:rPr>
           <w:rFonts w:ascii="Consolas" w:eastAsia="Times New Roman" w:hAnsi="Consolas" w:cs="Times New Roman"/>
@@ -5035,7 +4967,6 @@
         </w:rPr>
         <w:t>util</w:t>
       </w:r>
-      <w:proofErr w:type="gramEnd"/>
       <w:r>
         <w:rPr>
           <w:rFonts w:ascii="Consolas" w:eastAsia="Times New Roman" w:hAnsi="Consolas" w:cs="Times New Roman"/>
@@ -5259,7 +5190,6 @@
         </w:rPr>
         <w:t xml:space="preserve"> </w:t>
       </w:r>
-      <w:proofErr w:type="gramStart"/>
       <w:r>
         <w:rPr>
           <w:rFonts w:ascii="Consolas" w:eastAsia="Times New Roman" w:hAnsi="Consolas" w:cs="Times New Roman"/>
@@ -5284,7 +5214,6 @@
         </w:rPr>
         <w:t>(</w:t>
       </w:r>
-      <w:proofErr w:type="gramEnd"/>
       <w:r>
         <w:rPr>
           <w:rFonts w:ascii="Consolas" w:eastAsia="Times New Roman" w:hAnsi="Consolas" w:cs="Times New Roman"/>
@@ -5448,7 +5377,6 @@
         </w:rPr>
         <w:t xml:space="preserve"> </w:t>
       </w:r>
-      <w:proofErr w:type="gramStart"/>
       <w:r>
         <w:rPr>
           <w:rFonts w:ascii="Consolas" w:eastAsia="Times New Roman" w:hAnsi="Consolas" w:cs="Times New Roman"/>
@@ -5473,7 +5401,6 @@
         </w:rPr>
         <w:t>(</w:t>
       </w:r>
-      <w:proofErr w:type="gramEnd"/>
       <w:r>
         <w:rPr>
           <w:rFonts w:ascii="Consolas" w:eastAsia="Times New Roman" w:hAnsi="Consolas" w:cs="Times New Roman"/>
@@ -6050,7 +5977,6 @@
         <w:t xml:space="preserve">        </w:t>
       </w:r>
       <w:proofErr w:type="spellStart"/>
-      <w:proofErr w:type="gramStart"/>
       <w:r>
         <w:rPr>
           <w:rFonts w:ascii="Consolas" w:eastAsia="Times New Roman" w:hAnsi="Consolas" w:cs="Times New Roman"/>
@@ -6088,7 +6014,6 @@
         <w:t>close</w:t>
       </w:r>
       <w:proofErr w:type="spellEnd"/>
-      <w:proofErr w:type="gramEnd"/>
       <w:r>
         <w:rPr>
           <w:rFonts w:ascii="Consolas" w:eastAsia="Times New Roman" w:hAnsi="Consolas" w:cs="Times New Roman"/>
@@ -6270,9 +6195,20 @@
           <w:lang w:eastAsia="en-IN"/>
           <w14:ligatures w14:val="none"/>
         </w:rPr>
-        <w:t>n</w:t>
-      </w:r>
-      <w:proofErr w:type="gramStart"/>
+        <w:t>n1</w:t>
+      </w:r>
+      <w:r>
+        <w:rPr>
+          <w:rFonts w:ascii="Consolas" w:eastAsia="Times New Roman" w:hAnsi="Consolas" w:cs="Times New Roman"/>
+          <w:color w:val="C586C0"/>
+          <w:kern w:val="0"/>
+          <w:sz w:val="21"/>
+          <w:szCs w:val="21"/>
+          <w:lang w:eastAsia="en-IN"/>
+          <w14:ligatures w14:val="none"/>
+        </w:rPr>
+        <w:t>:</w:t>
+      </w:r>
       <w:r>
         <w:rPr>
           <w:rFonts w:ascii="Consolas" w:eastAsia="Times New Roman" w:hAnsi="Consolas" w:cs="Times New Roman"/>
@@ -6283,44 +6219,7 @@
           <w:lang w:eastAsia="en-IN"/>
           <w14:ligatures w14:val="none"/>
         </w:rPr>
-        <w:t>1</w:t>
-      </w:r>
-      <w:r>
-        <w:rPr>
-          <w:rFonts w:ascii="Consolas" w:eastAsia="Times New Roman" w:hAnsi="Consolas" w:cs="Times New Roman"/>
-          <w:color w:val="C586C0"/>
-          <w:kern w:val="0"/>
-          <w:sz w:val="21"/>
-          <w:szCs w:val="21"/>
-          <w:lang w:eastAsia="en-IN"/>
-          <w14:ligatures w14:val="none"/>
-        </w:rPr>
-        <w:t>:</w:t>
-      </w:r>
-      <w:r>
-        <w:rPr>
-          <w:rFonts w:ascii="Consolas" w:eastAsia="Times New Roman" w:hAnsi="Consolas" w:cs="Times New Roman"/>
-          <w:color w:val="9CDCFE"/>
-          <w:kern w:val="0"/>
-          <w:sz w:val="21"/>
-          <w:szCs w:val="21"/>
-          <w:lang w:eastAsia="en-IN"/>
-          <w14:ligatures w14:val="none"/>
-        </w:rPr>
-        <w:t>n</w:t>
-      </w:r>
-      <w:proofErr w:type="gramEnd"/>
-      <w:r>
-        <w:rPr>
-          <w:rFonts w:ascii="Consolas" w:eastAsia="Times New Roman" w:hAnsi="Consolas" w:cs="Times New Roman"/>
-          <w:color w:val="9CDCFE"/>
-          <w:kern w:val="0"/>
-          <w:sz w:val="21"/>
-          <w:szCs w:val="21"/>
-          <w:lang w:eastAsia="en-IN"/>
-          <w14:ligatures w14:val="none"/>
-        </w:rPr>
-        <w:t>2</w:t>
+        <w:t>n2</w:t>
       </w:r>
       <w:r>
         <w:rPr>
@@ -6460,7 +6359,6 @@
         </w:rPr>
         <w:t xml:space="preserve">        </w:t>
       </w:r>
-      <w:proofErr w:type="gramStart"/>
       <w:r>
         <w:rPr>
           <w:rFonts w:ascii="Consolas" w:eastAsia="Times New Roman" w:hAnsi="Consolas" w:cs="Times New Roman"/>
@@ -6485,7 +6383,6 @@
         </w:rPr>
         <w:t>(</w:t>
       </w:r>
-      <w:proofErr w:type="gramEnd"/>
       <w:r>
         <w:rPr>
           <w:rFonts w:ascii="Consolas" w:eastAsia="Times New Roman" w:hAnsi="Consolas" w:cs="Times New Roman"/>
@@ -6697,7 +6594,6 @@
         </w:rPr>
         <w:t xml:space="preserve">            </w:t>
       </w:r>
-      <w:proofErr w:type="gramStart"/>
       <w:r>
         <w:rPr>
           <w:rFonts w:ascii="Consolas" w:eastAsia="Times New Roman" w:hAnsi="Consolas" w:cs="Times New Roman"/>
@@ -6722,7 +6618,6 @@
         </w:rPr>
         <w:t>(</w:t>
       </w:r>
-      <w:proofErr w:type="gramEnd"/>
       <w:r>
         <w:rPr>
           <w:rFonts w:ascii="Consolas" w:eastAsia="Times New Roman" w:hAnsi="Consolas" w:cs="Times New Roman"/>
@@ -7226,20 +7121,7 @@
           <w:lang w:eastAsia="en-IN"/>
           <w14:ligatures w14:val="none"/>
         </w:rPr>
-        <w:t xml:space="preserve">"The LCM of given numbers is %d </w:t>
-      </w:r>
-      <w:proofErr w:type="gramStart"/>
-      <w:r>
-        <w:rPr>
-          <w:rFonts w:ascii="Consolas" w:eastAsia="Times New Roman" w:hAnsi="Consolas" w:cs="Times New Roman"/>
-          <w:color w:val="CE9178"/>
-          <w:kern w:val="0"/>
-          <w:sz w:val="21"/>
-          <w:szCs w:val="21"/>
-          <w:lang w:eastAsia="en-IN"/>
-          <w14:ligatures w14:val="none"/>
-        </w:rPr>
-        <w:t>"</w:t>
+        <w:t>"The LCM of given numbers is %d "</w:t>
       </w:r>
       <w:r>
         <w:rPr>
@@ -7265,7 +7147,6 @@
         </w:rPr>
         <w:t>lcm</w:t>
       </w:r>
-      <w:proofErr w:type="gramEnd"/>
       <w:r>
         <w:rPr>
           <w:rFonts w:ascii="Consolas" w:eastAsia="Times New Roman" w:hAnsi="Consolas" w:cs="Times New Roman"/>

</xml_diff>